<commit_message>
feat: surat undangan hmti
</commit_message>
<xml_diff>
--- a/SEMESTER1/WRI 🤍/event/Surat Undangan Pilketum WRI 10.docx
+++ b/SEMESTER1/WRI 🤍/event/Surat Undangan Pilketum WRI 10.docx
@@ -480,7 +480,7 @@
           <w:sz w:val="24"/>
           <w:szCs w:val="24"/>
         </w:rPr>
-        <w:t>2</w:t>
+        <w:t>3</w:t>
       </w:r>
       <w:r>
         <w:rPr>
@@ -657,7 +657,13 @@
         <w:t xml:space="preserve"> </w:t>
       </w:r>
       <w:r>
-        <w:t>Saudari Natasha Dwi Pramudhita</w:t>
+        <w:t>Saudar</w:t>
+      </w:r>
+      <w:r>
+        <w:t xml:space="preserve">a </w:t>
+      </w:r>
+      <w:r>
+        <w:t>Ketua Departemen Riset Minat dan Bakat HMTI</w:t>
       </w:r>
     </w:p>
     <w:p>
@@ -863,7 +869,14 @@
           <w:sz w:val="24"/>
           <w:szCs w:val="24"/>
         </w:rPr>
-        <w:t>Saudari</w:t>
+        <w:t>Saudar</w:t>
+      </w:r>
+      <w:r>
+        <w:rPr>
+          <w:sz w:val="24"/>
+          <w:szCs w:val="24"/>
+        </w:rPr>
+        <w:t>a</w:t>
       </w:r>
       <w:r>
         <w:rPr>
@@ -1072,7 +1085,14 @@
           <w:sz w:val="24"/>
           <w:szCs w:val="24"/>
         </w:rPr>
-        <w:t>Saudari</w:t>
+        <w:t>Saudar</w:t>
+      </w:r>
+      <w:r>
+        <w:rPr>
+          <w:sz w:val="24"/>
+          <w:szCs w:val="24"/>
+        </w:rPr>
+        <w:t>a</w:t>
       </w:r>
       <w:r>
         <w:rPr>
@@ -1093,7 +1113,14 @@
           <w:sz w:val="24"/>
           <w:szCs w:val="24"/>
         </w:rPr>
-        <w:t>Saudari</w:t>
+        <w:t>Saudar</w:t>
+      </w:r>
+      <w:r>
+        <w:rPr>
+          <w:sz w:val="24"/>
+          <w:szCs w:val="24"/>
+        </w:rPr>
+        <w:t>a</w:t>
       </w:r>
       <w:r>
         <w:rPr>
@@ -1905,7 +1932,7 @@
               </wp:anchor>
             </w:drawing>
           </mc:Choice>
-          <mc:Fallback xmlns:dgm="http://schemas.openxmlformats.org/drawingml/2006/diagram" xmlns:lc="http://schemas.openxmlformats.org/drawingml/2006/lockedCanvas" xmlns:c="http://schemas.openxmlformats.org/drawingml/2006/chart" xmlns:pic="http://schemas.openxmlformats.org/drawingml/2006/picture" xmlns:a="http://schemas.openxmlformats.org/drawingml/2006/main" xmlns:sl="http://schemas.openxmlformats.org/schemaLibrary/2006/main">
+          <mc:Fallback xmlns:sl="http://schemas.openxmlformats.org/schemaLibrary/2006/main" xmlns:a="http://schemas.openxmlformats.org/drawingml/2006/main" xmlns:pic="http://schemas.openxmlformats.org/drawingml/2006/picture" xmlns:c="http://schemas.openxmlformats.org/drawingml/2006/chart" xmlns:lc="http://schemas.openxmlformats.org/drawingml/2006/lockedCanvas" xmlns:dgm="http://schemas.openxmlformats.org/drawingml/2006/diagram">
             <w:drawing>
               <wp:anchor allowOverlap="1" behindDoc="0" distB="0" distT="0" distL="114300" distR="114300" hidden="0" layoutInCell="1" locked="0" relativeHeight="0" simplePos="0">
                 <wp:simplePos x="0" y="0"/>

</xml_diff>